<commit_message>
Fix the erd, not yet docx and ppt
</commit_message>
<xml_diff>
--- a/deliverable1/um6p-cs-introdb-projectID-requirements.docx
+++ b/deliverable1/um6p-cs-introdb-projectID-requirements.docx
@@ -1948,16 +1948,11 @@
                   <w:t>DATABASE DESCRIPTION .</w:t>
                 </w:r>
                 <w:r>
-                  <w:t>……………</w:t>
-                </w:r>
-                <w:proofErr w:type="gramStart"/>
-                <w:r>
-                  <w:t>…</w:t>
+                  <w:t>………………</w:t>
                 </w:r>
                 <w:r>
                   <w:t>..</w:t>
                 </w:r>
-                <w:proofErr w:type="gramEnd"/>
                 <w:r>
                   <w:t xml:space="preserve"> 7</w:t>
                 </w:r>
@@ -4902,7 +4897,13 @@
               <w:t xml:space="preserve">The </w:t>
             </w:r>
             <w:r>
-              <w:t>requirements of this project can be resumed in the following :</w:t>
+              <w:t xml:space="preserve">requirements of this project can be </w:t>
+            </w:r>
+            <w:r>
+              <w:t>summarized</w:t>
+            </w:r>
+            <w:r>
+              <w:t xml:space="preserve"> in the following :</w:t>
             </w:r>
           </w:p>
           <w:p>
@@ -7806,16 +7807,11 @@
             <w:r>
               <w:t xml:space="preserve">Shipped </w:t>
             </w:r>
-            <w:proofErr w:type="gramStart"/>
             <w:r>
               <w:t>via</w:t>
             </w:r>
             <w:r>
-              <w:t>:</w:t>
-            </w:r>
-            <w:proofErr w:type="gramEnd"/>
-            <w:r>
-              <w:t xml:space="preserve"> </w:t>
+              <w:t xml:space="preserve">: </w:t>
             </w:r>
             <w:r>
               <w:t>intermediary companies who have international conventions and partnerships, they do not possess ships, but they help negotiate prices with shipping companies</w:t>
@@ -7838,15 +7834,7 @@
           </w:p>
           <w:p>
             <w:r>
-              <w:t xml:space="preserve">AC status : AC refers to “Avis de </w:t>
-            </w:r>
-            <w:proofErr w:type="spellStart"/>
-            <w:r>
-              <w:t>Chargement</w:t>
-            </w:r>
-            <w:proofErr w:type="spellEnd"/>
-            <w:r>
-              <w:t>” which is an email sent by the sales administration (either sent or not).</w:t>
+              <w:t>AC status : AC refers to “Avis de Chargement” which is an email sent by the sales administration (either sent or not).</w:t>
             </w:r>
           </w:p>
           <w:p>
@@ -8634,16 +8622,11 @@
             </w:r>
           </w:p>
           <w:p>
-            <w:proofErr w:type="spellStart"/>
             <w:r>
               <w:t>p</w:t>
             </w:r>
             <w:r>
-              <w:t>id</w:t>
-            </w:r>
-            <w:proofErr w:type="spellEnd"/>
-            <w:r>
-              <w:t>: The primary key (unique identifier) of a shipment.</w:t>
+              <w:t>id: The primary key (unique identifier) of a shipment.</w:t>
             </w:r>
           </w:p>
           <w:p>
@@ -9555,15 +9538,7 @@
           </w:p>
           <w:p>
             <w:r>
-              <w:t xml:space="preserve">Loading date at </w:t>
-            </w:r>
-            <w:proofErr w:type="gramStart"/>
-            <w:r>
-              <w:t>plant:</w:t>
-            </w:r>
-            <w:proofErr w:type="gramEnd"/>
-            <w:r>
-              <w:t xml:space="preserve"> </w:t>
+              <w:t xml:space="preserve">Loading date at plant: </w:t>
             </w:r>
             <w:r>
               <w:t>refers to the date in which the product exits the factory</w:t>
@@ -13849,6 +13824,7 @@
     <w:rsid w:val="00D31E27"/>
     <w:rsid w:val="00E422C4"/>
     <w:rsid w:val="00F3282E"/>
+    <w:rsid w:val="00F7255D"/>
     <w:rsid w:val="00FE5122"/>
   </w:rsids>
   <m:mathPr>
@@ -14667,7 +14643,23 @@
 </file>
 
 <file path=customXml/item1.xml><?xml version="1.0" encoding="utf-8"?>
-<b:Sources xmlns:b="http://schemas.openxmlformats.org/officeDocument/2006/bibliography" xmlns="http://schemas.openxmlformats.org/officeDocument/2006/bibliography" SelectedStyle="\APASixthEditionOfficeOnline.xsl" StyleName="APA" Version="6"/>
+<p:properties xmlns:p="http://schemas.microsoft.com/office/2006/metadata/properties" xmlns:xsi="http://www.w3.org/2001/XMLSchema-instance" xmlns:pc="http://schemas.microsoft.com/office/infopath/2007/PartnerControls">
+  <documentManagement>
+    <_ip_UnifiedCompliancePolicyUIAction xmlns="http://schemas.microsoft.com/sharepoint/v3" xsi:nil="true"/>
+    <Image xmlns="71af3243-3dd4-4a8d-8c0d-dd76da1f02a5">
+      <Url xsi:nil="true"/>
+      <Description xsi:nil="true"/>
+    </Image>
+    <Status xmlns="71af3243-3dd4-4a8d-8c0d-dd76da1f02a5">Not started</Status>
+    <Background xmlns="71af3243-3dd4-4a8d-8c0d-dd76da1f02a5">false</Background>
+    <_ip_UnifiedCompliancePolicyProperties xmlns="http://schemas.microsoft.com/sharepoint/v3" xsi:nil="true"/>
+    <ImageTagsTaxHTField xmlns="71af3243-3dd4-4a8d-8c0d-dd76da1f02a5">
+      <Terms xmlns="http://schemas.microsoft.com/office/infopath/2007/PartnerControls"/>
+    </ImageTagsTaxHTField>
+    <TaxCatchAll xmlns="230e9df3-be65-4c73-a93b-d1236ebd677e" xsi:nil="true"/>
+    <MediaServiceKeyPoints xmlns="71af3243-3dd4-4a8d-8c0d-dd76da1f02a5" xsi:nil="true"/>
+  </documentManagement>
+</p:properties>
 </file>
 
 <file path=customXml/item2.xml><?xml version="1.0" encoding="utf-8"?>
@@ -14971,23 +14963,7 @@
 </file>
 
 <file path=customXml/item3.xml><?xml version="1.0" encoding="utf-8"?>
-<p:properties xmlns:p="http://schemas.microsoft.com/office/2006/metadata/properties" xmlns:xsi="http://www.w3.org/2001/XMLSchema-instance" xmlns:pc="http://schemas.microsoft.com/office/infopath/2007/PartnerControls">
-  <documentManagement>
-    <_ip_UnifiedCompliancePolicyUIAction xmlns="http://schemas.microsoft.com/sharepoint/v3" xsi:nil="true"/>
-    <Image xmlns="71af3243-3dd4-4a8d-8c0d-dd76da1f02a5">
-      <Url xsi:nil="true"/>
-      <Description xsi:nil="true"/>
-    </Image>
-    <Status xmlns="71af3243-3dd4-4a8d-8c0d-dd76da1f02a5">Not started</Status>
-    <Background xmlns="71af3243-3dd4-4a8d-8c0d-dd76da1f02a5">false</Background>
-    <_ip_UnifiedCompliancePolicyProperties xmlns="http://schemas.microsoft.com/sharepoint/v3" xsi:nil="true"/>
-    <ImageTagsTaxHTField xmlns="71af3243-3dd4-4a8d-8c0d-dd76da1f02a5">
-      <Terms xmlns="http://schemas.microsoft.com/office/infopath/2007/PartnerControls"/>
-    </ImageTagsTaxHTField>
-    <TaxCatchAll xmlns="230e9df3-be65-4c73-a93b-d1236ebd677e" xsi:nil="true"/>
-    <MediaServiceKeyPoints xmlns="71af3243-3dd4-4a8d-8c0d-dd76da1f02a5" xsi:nil="true"/>
-  </documentManagement>
-</p:properties>
+<b:Sources xmlns:b="http://schemas.openxmlformats.org/officeDocument/2006/bibliography" xmlns="http://schemas.openxmlformats.org/officeDocument/2006/bibliography" SelectedStyle="\APASixthEditionOfficeOnline.xsl" StyleName="APA" Version="6"/>
 </file>
 
 <file path=customXml/item4.xml><?xml version="1.0" encoding="utf-8"?>
@@ -15000,9 +14976,13 @@
 </file>
 
 <file path=customXml/itemProps1.xml><?xml version="1.0" encoding="utf-8"?>
-<ds:datastoreItem xmlns:ds="http://schemas.openxmlformats.org/officeDocument/2006/customXml" ds:itemID="{993133F7-06A9-4653-A127-20B6F4D32637}">
+<ds:datastoreItem xmlns:ds="http://schemas.openxmlformats.org/officeDocument/2006/customXml" ds:itemID="{1F5D8180-0951-45E9-B6D6-89CE8A3A3F96}">
   <ds:schemaRefs>
-    <ds:schemaRef ds:uri="http://schemas.openxmlformats.org/officeDocument/2006/bibliography"/>
+    <ds:schemaRef ds:uri="http://schemas.microsoft.com/office/2006/metadata/properties"/>
+    <ds:schemaRef ds:uri="http://schemas.microsoft.com/office/infopath/2007/PartnerControls"/>
+    <ds:schemaRef ds:uri="http://schemas.microsoft.com/sharepoint/v3"/>
+    <ds:schemaRef ds:uri="71af3243-3dd4-4a8d-8c0d-dd76da1f02a5"/>
+    <ds:schemaRef ds:uri="230e9df3-be65-4c73-a93b-d1236ebd677e"/>
   </ds:schemaRefs>
 </ds:datastoreItem>
 </file>
@@ -15029,13 +15009,9 @@
 </file>
 
 <file path=customXml/itemProps3.xml><?xml version="1.0" encoding="utf-8"?>
-<ds:datastoreItem xmlns:ds="http://schemas.openxmlformats.org/officeDocument/2006/customXml" ds:itemID="{1F5D8180-0951-45E9-B6D6-89CE8A3A3F96}">
+<ds:datastoreItem xmlns:ds="http://schemas.openxmlformats.org/officeDocument/2006/customXml" ds:itemID="{993133F7-06A9-4653-A127-20B6F4D32637}">
   <ds:schemaRefs>
-    <ds:schemaRef ds:uri="http://schemas.microsoft.com/office/2006/metadata/properties"/>
-    <ds:schemaRef ds:uri="http://schemas.microsoft.com/office/infopath/2007/PartnerControls"/>
-    <ds:schemaRef ds:uri="http://schemas.microsoft.com/sharepoint/v3"/>
-    <ds:schemaRef ds:uri="71af3243-3dd4-4a8d-8c0d-dd76da1f02a5"/>
-    <ds:schemaRef ds:uri="230e9df3-be65-4c73-a93b-d1236ebd677e"/>
+    <ds:schemaRef ds:uri="http://schemas.openxmlformats.org/officeDocument/2006/bibliography"/>
   </ds:schemaRefs>
 </ds:datastoreItem>
 </file>

</xml_diff>